<commit_message>
Adjustments based on review #2
</commit_message>
<xml_diff>
--- a/Praca_magisterska_Mateusz_Łąpieś.docx
+++ b/Praca_magisterska_Mateusz_Łąpieś.docx
@@ -4785,7 +4785,39 @@
         <w:t xml:space="preserve"> przeprowadzać transakcje z osobami po drugiej stronie świata</w:t>
       </w:r>
       <w:r>
-        <w:t xml:space="preserve"> z minimalnym opóźnieniem, minimalną prowizją oraz brakiem podatków. N</w:t>
+        <w:t xml:space="preserve"> z minimalnym opóźnieniem, minimalną prowizją oraz brakiem podatków</w:t>
+      </w:r>
+      <w:r>
+        <w:t xml:space="preserve"> </w:t>
+      </w:r>
+      <w:sdt>
+        <w:sdtPr>
+          <w:id w:val="317859949"/>
+          <w:citation/>
+        </w:sdtPr>
+        <w:sdtContent>
+          <w:r>
+            <w:fldChar w:fldCharType="begin"/>
+          </w:r>
+          <w:r>
+            <w:instrText xml:space="preserve"> CITATION Nik \l 1045 </w:instrText>
+          </w:r>
+          <w:r>
+            <w:fldChar w:fldCharType="separate"/>
+          </w:r>
+          <w:r>
+            <w:rPr>
+              <w:noProof/>
+            </w:rPr>
+            <w:t>(2)</w:t>
+          </w:r>
+          <w:r>
+            <w:fldChar w:fldCharType="end"/>
+          </w:r>
+        </w:sdtContent>
+      </w:sdt>
+      <w:r>
+        <w:t>. N</w:t>
       </w:r>
       <w:r>
         <w:t xml:space="preserve">iestety brak kontroli </w:t>
@@ -4939,10 +4971,28 @@
       </w:r>
       <w:proofErr w:type="spellEnd"/>
       <w:r>
-        <w:t xml:space="preserve"> w swoich produktach. Z reguły nie miało to większego sensu, ponieważ ta technologia jest odpowiednia tylko dla wąskiej grupy zastosowań.</w:t>
-      </w:r>
-      <w:r>
-        <w:t xml:space="preserve"> // przykłady</w:t>
+        <w:t xml:space="preserve"> w swoich produktach. Z reguły nie miało to większego sensu, ponieważ ta technologia jest odpowiednia tylko dla wąskiej grupy zastosowań</w:t>
+      </w:r>
+      <w:r>
+        <w:t>. Należą do niej aplikacje typowo</w:t>
+      </w:r>
+      <w:r>
+        <w:t xml:space="preserve"> zdecentralizowane </w:t>
+      </w:r>
+      <w:r>
+        <w:t>oraz</w:t>
+      </w:r>
+      <w:r>
+        <w:t xml:space="preserve"> aplikacje oparte o standardową infrastrukturę gdzie wgląd do danych </w:t>
+      </w:r>
+      <w:r>
+        <w:t>i</w:t>
+      </w:r>
+      <w:r>
+        <w:t xml:space="preserve"> ich weryfikacji ma prawo każdy użytkownik</w:t>
+      </w:r>
+      <w:r>
+        <w:t>.</w:t>
       </w:r>
     </w:p>
     <w:p>
@@ -4957,11 +5007,6 @@
     </w:p>
     <w:p>
       <w:r>
-        <w:t>// poprawić</w:t>
-      </w:r>
-    </w:p>
-    <w:p>
-      <w:r>
         <w:t>Ta</w:t>
       </w:r>
       <w:r>
@@ -4979,17 +5024,41 @@
       </w:r>
       <w:proofErr w:type="spellEnd"/>
       <w:r>
-        <w:t xml:space="preserve">, a także stworzeniu </w:t>
-      </w:r>
-      <w:r>
-        <w:t>przykładowej aplikacji, która będzie w stanie poprawnie wykorzystać zaimplementowaną bazę danych.</w:t>
-      </w:r>
+        <w:t xml:space="preserve">. Zostaną one włączone w skład biblioteki projektu napisanego w języku C#. Tak stworzona biblioteka zostanie wykorzystana do </w:t>
+      </w:r>
+      <w:r>
+        <w:t>stworzeni</w:t>
+      </w:r>
+      <w:r>
+        <w:t xml:space="preserve">a </w:t>
+      </w:r>
+      <w:r>
+        <w:t>przykładowej</w:t>
+      </w:r>
+      <w:r>
+        <w:t>, zdecentralizowanej</w:t>
+      </w:r>
+      <w:r>
+        <w:t xml:space="preserve"> aplikacj</w:t>
+      </w:r>
+      <w:r>
+        <w:t>i. Ma ona być</w:t>
+      </w:r>
+      <w:r>
+        <w:t xml:space="preserve"> w stanie </w:t>
+      </w:r>
+      <w:r>
+        <w:t>w pełni</w:t>
+      </w:r>
+      <w:r>
+        <w:t xml:space="preserve"> wykorzystać zaimplementowaną bazę danych.</w:t>
+      </w:r>
+      <w:bookmarkStart w:id="3" w:name="_Toc134217271"/>
     </w:p>
     <w:p>
       <w:pPr>
         <w:pStyle w:val="Nagwek2"/>
       </w:pPr>
-      <w:bookmarkStart w:id="3" w:name="_Toc134217271"/>
       <w:r>
         <w:t>Zakres pracy</w:t>
       </w:r>
@@ -4997,17 +5066,101 @@
     </w:p>
     <w:p>
       <w:r>
-        <w:t xml:space="preserve">// co to za aplikacja, po co </w:t>
+        <w:t xml:space="preserve">Zostanie zaprojektowana oraz zaimplementowana baza danych typu </w:t>
       </w:r>
       <w:proofErr w:type="spellStart"/>
       <w:r>
         <w:t>blockchain</w:t>
       </w:r>
       <w:proofErr w:type="spellEnd"/>
-    </w:p>
-    <w:p>
-      <w:r>
-        <w:t xml:space="preserve">Zostanie zaprojektowana oraz zaimplementowana baza danych typu </w:t>
+      <w:r>
+        <w:t xml:space="preserve">, która będzie działać w oparciu o </w:t>
+      </w:r>
+      <w:r>
+        <w:t>istniejącą bazę danych typu NOSQL.</w:t>
+      </w:r>
+    </w:p>
+    <w:p>
+      <w:r>
+        <w:t>Następnie</w:t>
+      </w:r>
+      <w:r>
+        <w:t xml:space="preserve"> powstan</w:t>
+      </w:r>
+      <w:r>
+        <w:t>ie biblioteka zawierająca</w:t>
+      </w:r>
+      <w:r>
+        <w:t xml:space="preserve"> mechanizm</w:t>
+      </w:r>
+      <w:r>
+        <w:t>y</w:t>
+      </w:r>
+      <w:r>
+        <w:t xml:space="preserve"> </w:t>
+      </w:r>
+      <w:r>
+        <w:t>pozwalający na zdecentralizowanie aplikacji</w:t>
+      </w:r>
+      <w:r>
+        <w:t xml:space="preserve"> w lokalnej sieci.</w:t>
+      </w:r>
+      <w:r>
+        <w:t xml:space="preserve"> </w:t>
+      </w:r>
+    </w:p>
+    <w:p>
+      <w:r>
+        <w:t xml:space="preserve">Na koniec, bazując na </w:t>
+      </w:r>
+      <w:r>
+        <w:t xml:space="preserve">stworzonych komponentach, </w:t>
+      </w:r>
+      <w:r>
+        <w:t>dobudowana zostanie aplikacja webowa</w:t>
+      </w:r>
+      <w:r>
+        <w:t>, która umożliwi użytkownikowi interakcję z aplikacją</w:t>
+      </w:r>
+      <w:r>
+        <w:t>.</w:t>
+      </w:r>
+      <w:r>
+        <w:t xml:space="preserve"> Strona ma imitować w bardzo limitowany sposób znaną na całym świecie aplikację jaką jest Twitter </w:t>
+      </w:r>
+      <w:sdt>
+        <w:sdtPr>
+          <w:id w:val="1980648259"/>
+          <w:citation/>
+        </w:sdtPr>
+        <w:sdtContent>
+          <w:r>
+            <w:fldChar w:fldCharType="begin"/>
+          </w:r>
+          <w:r>
+            <w:instrText xml:space="preserve"> CITATION Jac \l 1045 </w:instrText>
+          </w:r>
+          <w:r>
+            <w:fldChar w:fldCharType="separate"/>
+          </w:r>
+          <w:r>
+            <w:rPr>
+              <w:noProof/>
+            </w:rPr>
+            <w:t>(4)</w:t>
+          </w:r>
+          <w:r>
+            <w:fldChar w:fldCharType="end"/>
+          </w:r>
+        </w:sdtContent>
+      </w:sdt>
+      <w:r>
+        <w:t>. Użytkownik będzie mógł zarejestrować nazwę swojego profilu oraz wysyłać wiadomości (posty).</w:t>
+      </w:r>
+    </w:p>
+    <w:p>
+      <w:r>
+        <w:t xml:space="preserve">Technologia </w:t>
       </w:r>
       <w:proofErr w:type="spellStart"/>
       <w:r>
@@ -5015,50 +5168,7 @@
       </w:r>
       <w:proofErr w:type="spellEnd"/>
       <w:r>
-        <w:t xml:space="preserve">, która będzie działać w oparciu o </w:t>
-      </w:r>
-      <w:r>
-        <w:t>istniejącą bazę danych typu NOSQL.</w:t>
-      </w:r>
-    </w:p>
-    <w:p>
-      <w:r>
-        <w:t>Następnie</w:t>
-      </w:r>
-      <w:r>
-        <w:t xml:space="preserve"> powstanie</w:t>
-      </w:r>
-      <w:r>
-        <w:t xml:space="preserve"> mechanizm </w:t>
-      </w:r>
-      <w:r>
-        <w:t>pozwalający na zdecentralizowanie aplikacji</w:t>
-      </w:r>
-      <w:r>
-        <w:t>, korzystając z wcześniej stworzonej bazy danych</w:t>
-      </w:r>
-      <w:r>
-        <w:t>.</w:t>
-      </w:r>
-      <w:r>
-        <w:t xml:space="preserve"> </w:t>
-      </w:r>
-    </w:p>
-    <w:p>
-      <w:r>
-        <w:t xml:space="preserve">Na koniec, bazując na </w:t>
-      </w:r>
-      <w:r>
-        <w:t xml:space="preserve">stworzonych już komponentach, </w:t>
-      </w:r>
-      <w:r>
-        <w:t>dobudowana zostanie aplikacja webowa</w:t>
-      </w:r>
-      <w:r>
-        <w:t>, która umożliwi użytkownikowi interakcję z aplikacją</w:t>
-      </w:r>
-      <w:r>
-        <w:t>.</w:t>
+        <w:t xml:space="preserve"> jest kluczowa dla tej aplikacji, ponieważ bez niej przechowywane dane nie mogłaby być bezpieczne będąc rozproszone pomiędzy wielu użytkowników. Każdy z nich mógłby w swojej wersji danych wprowadzić modyfikacje, które byłyby niewykrywalne.</w:t>
       </w:r>
     </w:p>
     <w:p>
@@ -6459,14 +6569,19 @@
       </w:r>
       <w:proofErr w:type="spellEnd"/>
       <w:r>
-        <w:t>. Jest to kluczowe ze względu na fakt, że baza danych jest w postaci pliku, więc może zostać odczytana tylko raz</w:t>
-      </w:r>
-      <w:r>
-        <w:t>, aby uniknąć konfliktów.</w:t>
-      </w:r>
-      <w:r>
-        <w:br/>
-      </w:r>
+        <w:t xml:space="preserve">. Jest to kluczowe ze względu na fakt, że baza danych jest </w:t>
+      </w:r>
+      <w:r>
+        <w:t>przechowywana</w:t>
+      </w:r>
+      <w:r>
+        <w:t xml:space="preserve"> postaci pliku, więc może </w:t>
+      </w:r>
+      <w:r>
+        <w:t>być modyfikowana przez tylko jeden wątek. Dlatego implementacja zawiera dedykowaną klasę, która zapewnia dostęp do danych przechowywanych w bazie dla wszystkich pozostałych elementów komponentu.</w:t>
+      </w:r>
+    </w:p>
+    <w:p>
       <w:r>
         <w:t>Komponent o</w:t>
       </w:r>
@@ -6504,6 +6619,7 @@
     </w:p>
     <w:p>
       <w:r>
+        <w:lastRenderedPageBreak/>
         <w:t xml:space="preserve">Głównym </w:t>
       </w:r>
       <w:r>
@@ -6557,7 +6673,6 @@
         </w:numPr>
       </w:pPr>
       <w:r>
-        <w:lastRenderedPageBreak/>
         <w:t>Link – reprezentuje ogniwo łańcucha informacji</w:t>
       </w:r>
     </w:p>
@@ -6714,13 +6829,24 @@
     <w:p>
       <w:r>
         <w:lastRenderedPageBreak/>
-        <w:t xml:space="preserve">Mechanizmy </w:t>
+        <w:t>Mechanizmy</w:t>
+      </w:r>
+      <w:r>
+        <w:t xml:space="preserve"> technologii </w:t>
+      </w:r>
+      <w:proofErr w:type="spellStart"/>
+      <w:r>
+        <w:t>blockchain</w:t>
+      </w:r>
+      <w:proofErr w:type="spellEnd"/>
+      <w:r>
+        <w:t xml:space="preserve"> </w:t>
       </w:r>
       <w:r>
         <w:t>zostały</w:t>
       </w:r>
       <w:r>
-        <w:t xml:space="preserve"> zaimplementowane w postaci kontekstów:</w:t>
+        <w:t xml:space="preserve"> zaimplementowane w kontekstach, które mają przewidziane zastosowania.</w:t>
       </w:r>
     </w:p>
     <w:p>
@@ -6818,8 +6944,8 @@
           <w:noProof/>
         </w:rPr>
         <w:drawing>
-          <wp:inline distT="0" distB="0" distL="0" distR="0" wp14:anchorId="579FE580" wp14:editId="60AED1CF">
-            <wp:extent cx="5760720" cy="6385560"/>
+          <wp:inline distT="0" distB="0" distL="0" distR="0" wp14:anchorId="579FE580" wp14:editId="60EE9E93">
+            <wp:extent cx="5534025" cy="6134274"/>
             <wp:effectExtent l="0" t="0" r="0" b="0"/>
             <wp:docPr id="3" name="Obraz 3"/>
             <wp:cNvGraphicFramePr>
@@ -6847,7 +6973,7 @@
                   <pic:spPr>
                     <a:xfrm>
                       <a:off x="0" y="0"/>
-                      <a:ext cx="5760720" cy="6385560"/>
+                      <a:ext cx="5541645" cy="6142720"/>
                     </a:xfrm>
                     <a:prstGeom prst="rect">
                       <a:avLst/>
@@ -7084,163 +7210,129 @@
         <w:t>metody, biorąc pod uwagę dodatkową kolekcję.</w:t>
       </w:r>
     </w:p>
-    <w:p/>
+    <w:p>
+      <w:pPr>
+        <w:pStyle w:val="Nagwek3"/>
+      </w:pPr>
+      <w:bookmarkStart w:id="32" w:name="_Toc134217296"/>
+      <w:r>
+        <w:t>Networking</w:t>
+      </w:r>
+      <w:bookmarkEnd w:id="32"/>
+    </w:p>
+    <w:p>
+      <w:r>
+        <w:t xml:space="preserve">Komponent Networking jest odpowiedzialny za </w:t>
+      </w:r>
+      <w:r>
+        <w:t xml:space="preserve">komunikację pomiędzy </w:t>
+      </w:r>
+      <w:r>
+        <w:t>węzłami</w:t>
+      </w:r>
+      <w:r>
+        <w:t xml:space="preserve">. </w:t>
+      </w:r>
+      <w:r>
+        <w:t xml:space="preserve">Wykorzystuje w tym celu protokół </w:t>
+      </w:r>
+      <w:proofErr w:type="spellStart"/>
+      <w:r>
+        <w:t>mDNS</w:t>
+      </w:r>
+      <w:proofErr w:type="spellEnd"/>
+      <w:r>
+        <w:t xml:space="preserve"> (Multicast DNS)</w:t>
+      </w:r>
+      <w:r>
+        <w:t xml:space="preserve"> oraz </w:t>
+      </w:r>
+      <w:r>
+        <w:t xml:space="preserve">DNS-DC (DNS </w:t>
+      </w:r>
+      <w:r>
+        <w:t>Service Discovery</w:t>
+      </w:r>
+      <w:r>
+        <w:t>)</w:t>
+      </w:r>
+      <w:r>
+        <w:t>.</w:t>
+      </w:r>
+    </w:p>
+    <w:p>
+      <w:r>
+        <w:t>W momencie uruchomienia aplikacji</w:t>
+      </w:r>
+      <w:r>
+        <w:t>, zostaje</w:t>
+      </w:r>
+      <w:r>
+        <w:t xml:space="preserve"> wysłane zapytanie o </w:t>
+      </w:r>
+      <w:r>
+        <w:t>wszystkie dostępne węzły</w:t>
+      </w:r>
+      <w:r>
+        <w:t>. W przypadku otrzymania odpowiedzi</w:t>
+      </w:r>
+      <w:r>
+        <w:t xml:space="preserve">, wysłana zostaje prośba o doprecyzowanie adresu </w:t>
+      </w:r>
+      <w:proofErr w:type="spellStart"/>
+      <w:r>
+        <w:t>ip</w:t>
+      </w:r>
+      <w:proofErr w:type="spellEnd"/>
+      <w:r>
+        <w:t xml:space="preserve">. Po otrzymaniu adresu węzeł zostaje dodany do </w:t>
+      </w:r>
+      <w:r>
+        <w:t>listy</w:t>
+      </w:r>
+      <w:r>
+        <w:t>.</w:t>
+      </w:r>
+    </w:p>
     <w:p>
       <w:pPr>
         <w:pStyle w:val="Nagwek4"/>
       </w:pPr>
-      <w:bookmarkStart w:id="32" w:name="_Toc134217293"/>
-      <w:r>
-        <w:t xml:space="preserve">Tworzenie nowego </w:t>
-      </w:r>
-      <w:r>
-        <w:t>ogniwa</w:t>
-      </w:r>
-      <w:bookmarkEnd w:id="32"/>
-    </w:p>
-    <w:p>
-      <w:pPr>
-        <w:pStyle w:val="Nagwek4"/>
-      </w:pPr>
-      <w:bookmarkStart w:id="33" w:name="_Toc134217294"/>
-      <w:r>
-        <w:t>Weryfikacja łańcucha</w:t>
+      <w:bookmarkStart w:id="33" w:name="_Toc134217297"/>
+      <w:r>
+        <w:t>Synchronizacja</w:t>
       </w:r>
       <w:bookmarkEnd w:id="33"/>
     </w:p>
     <w:p>
-      <w:pPr>
-        <w:pStyle w:val="Nagwek4"/>
-      </w:pPr>
-      <w:bookmarkStart w:id="34" w:name="_Toc134217295"/>
-      <w:r>
-        <w:t>Transfer ogniw pomiędzy łańcuchami</w:t>
-      </w:r>
-      <w:bookmarkEnd w:id="34"/>
-    </w:p>
-    <w:p>
-      <w:pPr>
-        <w:pStyle w:val="Nagwek3"/>
-      </w:pPr>
-      <w:bookmarkStart w:id="35" w:name="_Toc134217296"/>
-      <w:r>
-        <w:t>Networking</w:t>
-      </w:r>
-      <w:bookmarkEnd w:id="35"/>
-    </w:p>
-    <w:p>
-      <w:r>
-        <w:t xml:space="preserve">Komponent Networking jest odpowiedzialny za </w:t>
-      </w:r>
-      <w:r>
-        <w:t xml:space="preserve">komunikację pomiędzy </w:t>
-      </w:r>
-      <w:r>
-        <w:t>węzłami</w:t>
-      </w:r>
-      <w:r>
-        <w:t xml:space="preserve">. </w:t>
-      </w:r>
-      <w:r>
-        <w:t xml:space="preserve">Wykorzystuje w tym celu protokół </w:t>
+      <w:r>
+        <w:t xml:space="preserve">Równolegle wraz z poszukiwaniem </w:t>
+      </w:r>
+      <w:r>
+        <w:t>węzłów w sieci</w:t>
+      </w:r>
+      <w:r>
+        <w:t xml:space="preserve">, </w:t>
       </w:r>
       <w:proofErr w:type="spellStart"/>
       <w:r>
-        <w:t>mDNS</w:t>
+        <w:t>Hangfire</w:t>
       </w:r>
       <w:proofErr w:type="spellEnd"/>
       <w:r>
-        <w:t xml:space="preserve"> (Multicast DNS)</w:t>
-      </w:r>
-      <w:r>
-        <w:t xml:space="preserve"> oraz </w:t>
-      </w:r>
-      <w:r>
-        <w:t xml:space="preserve">DNS-DC (DNS </w:t>
-      </w:r>
-      <w:r>
-        <w:t>Service Discovery</w:t>
-      </w:r>
-      <w:r>
-        <w:t>)</w:t>
-      </w:r>
-      <w:r>
-        <w:t>.</w:t>
-      </w:r>
-    </w:p>
-    <w:p>
-      <w:r>
-        <w:t>W momencie uruchomienia aplikacji</w:t>
-      </w:r>
-      <w:r>
-        <w:t>, zostaje</w:t>
-      </w:r>
-      <w:r>
-        <w:t xml:space="preserve"> wysłane zapytanie o </w:t>
-      </w:r>
-      <w:r>
-        <w:t>wszystkie dostępne węzły</w:t>
-      </w:r>
-      <w:r>
-        <w:t>. W przypadku otrzymania odpowiedzi</w:t>
-      </w:r>
-      <w:r>
-        <w:t xml:space="preserve">, wysłana zostaje prośba o doprecyzowanie adresu </w:t>
-      </w:r>
-      <w:proofErr w:type="spellStart"/>
-      <w:r>
-        <w:t>ip</w:t>
-      </w:r>
-      <w:proofErr w:type="spellEnd"/>
-      <w:r>
-        <w:t xml:space="preserve">. Po otrzymaniu adresu węzeł zostaje dodany do </w:t>
-      </w:r>
-      <w:r>
-        <w:t>listy</w:t>
-      </w:r>
-      <w:r>
-        <w:t>.</w:t>
-      </w:r>
-    </w:p>
-    <w:p>
-      <w:pPr>
-        <w:pStyle w:val="Nagwek4"/>
-      </w:pPr>
-      <w:bookmarkStart w:id="36" w:name="_Toc134217297"/>
+        <w:t xml:space="preserve"> otrzymuje zadanie</w:t>
+      </w:r>
+      <w:r>
+        <w:t xml:space="preserve">, aby zsynchronizować się ze znalezionymi węzłami. Z założenia zadanie może </w:t>
+      </w:r>
+      <w:r>
+        <w:t>zakończyć się niepowodzeniem p</w:t>
+      </w:r>
+      <w:r>
+        <w:t xml:space="preserve">ięć razy, każde ponowne uruchomienie opóźnione jest o 10 sekund. W ten sposób synchronizacja może zając maksymalnie minutę. Po tym czasie </w:t>
+      </w:r>
       <w:r>
         <w:lastRenderedPageBreak/>
-        <w:t>Synchronizacja</w:t>
-      </w:r>
-      <w:bookmarkEnd w:id="36"/>
-    </w:p>
-    <w:p>
-      <w:r>
-        <w:t xml:space="preserve">Równolegle wraz z poszukiwaniem </w:t>
-      </w:r>
-      <w:r>
-        <w:t>węzłów w sieci</w:t>
-      </w:r>
-      <w:r>
-        <w:t xml:space="preserve">, </w:t>
-      </w:r>
-      <w:proofErr w:type="spellStart"/>
-      <w:r>
-        <w:t>Hangfire</w:t>
-      </w:r>
-      <w:proofErr w:type="spellEnd"/>
-      <w:r>
-        <w:t xml:space="preserve"> otrzymuje zadanie</w:t>
-      </w:r>
-      <w:r>
-        <w:t xml:space="preserve">, aby zsynchronizować się ze znalezionymi węzłami. Z założenia zadanie może </w:t>
-      </w:r>
-      <w:r>
-        <w:t>zakończyć się niepowodzeniem p</w:t>
-      </w:r>
-      <w:r>
-        <w:t xml:space="preserve">ięć razy, każde ponowne uruchomienie opóźnione jest o 10 sekund. W ten sposób synchronizacja może zając maksymalnie minutę. Po tym czasie </w:t>
-      </w:r>
-      <w:r>
         <w:t>przyjęte zostaje, że aplikacja jest zsynchronizowana</w:t>
       </w:r>
       <w:r>
@@ -7515,49 +7607,36 @@
         <w:pStyle w:val="Legenda"/>
         <w:jc w:val="center"/>
       </w:pPr>
-      <w:bookmarkStart w:id="37" w:name="_Ref133782043"/>
-      <w:bookmarkStart w:id="38" w:name="_Toc133775875"/>
+      <w:bookmarkStart w:id="34" w:name="_Ref133782043"/>
+      <w:bookmarkStart w:id="35" w:name="_Toc133775875"/>
       <w:r>
         <w:t xml:space="preserve">Schemat blokowy </w:t>
       </w:r>
-      <w:r>
-        <w:fldChar w:fldCharType="begin"/>
-      </w:r>
-      <w:r>
-        <w:instrText xml:space="preserve"> SEQ Schemat_blokowy \* ARABIC </w:instrText>
-      </w:r>
-      <w:r>
-        <w:fldChar w:fldCharType="separate"/>
-      </w:r>
-      <w:r>
-        <w:rPr>
-          <w:noProof/>
-        </w:rPr>
-        <w:t>1</w:t>
-      </w:r>
-      <w:r>
-        <w:rPr>
-          <w:noProof/>
-        </w:rPr>
-        <w:fldChar w:fldCharType="end"/>
-      </w:r>
+      <w:fldSimple w:instr=" SEQ Schemat_blokowy \* ARABIC ">
+        <w:r>
+          <w:rPr>
+            <w:noProof/>
+          </w:rPr>
+          <w:t>1</w:t>
+        </w:r>
+      </w:fldSimple>
+      <w:bookmarkEnd w:id="34"/>
+      <w:r>
+        <w:t xml:space="preserve"> </w:t>
+      </w:r>
+      <w:bookmarkStart w:id="36" w:name="_Toc133780894"/>
+      <w:bookmarkStart w:id="37" w:name="_Toc134217324"/>
+      <w:bookmarkStart w:id="38" w:name="_Toc134217327"/>
+      <w:r>
+        <w:t>Weryfikacja łańcucha na podstawie podpisów ogniw</w:t>
+      </w:r>
+      <w:r>
+        <w:t xml:space="preserve"> (opracowanie własne)</w:t>
+      </w:r>
+      <w:bookmarkEnd w:id="35"/>
+      <w:bookmarkEnd w:id="36"/>
       <w:bookmarkEnd w:id="37"/>
-      <w:r>
-        <w:t xml:space="preserve"> </w:t>
-      </w:r>
-      <w:bookmarkStart w:id="39" w:name="_Toc133780894"/>
-      <w:bookmarkStart w:id="40" w:name="_Toc134217324"/>
-      <w:bookmarkStart w:id="41" w:name="_Toc134217327"/>
-      <w:r>
-        <w:t>Weryfikacja łańcucha na podstawie podpisów ogniw</w:t>
-      </w:r>
-      <w:r>
-        <w:t xml:space="preserve"> (opracowanie własne)</w:t>
-      </w:r>
       <w:bookmarkEnd w:id="38"/>
-      <w:bookmarkEnd w:id="39"/>
-      <w:bookmarkEnd w:id="40"/>
-      <w:bookmarkEnd w:id="41"/>
     </w:p>
     <w:p/>
     <w:p>
@@ -7620,75 +7699,59 @@
         <w:pStyle w:val="Legenda"/>
         <w:jc w:val="center"/>
       </w:pPr>
-      <w:bookmarkStart w:id="42" w:name="_Ref133782159"/>
-      <w:bookmarkStart w:id="43" w:name="_Toc133775876"/>
+      <w:bookmarkStart w:id="39" w:name="_Ref133782159"/>
+      <w:bookmarkStart w:id="40" w:name="_Toc133775876"/>
       <w:r>
         <w:t xml:space="preserve">Schemat blokowy </w:t>
       </w:r>
-      <w:r>
-        <w:fldChar w:fldCharType="begin"/>
-      </w:r>
-      <w:r>
-        <w:instrText xml:space="preserve"> SEQ Schemat_blokowy \* ARABIC </w:instrText>
-      </w:r>
-      <w:r>
-        <w:fldChar w:fldCharType="separate"/>
-      </w:r>
-      <w:r>
-        <w:rPr>
-          <w:noProof/>
-        </w:rPr>
-        <w:t>2</w:t>
-      </w:r>
-      <w:r>
-        <w:rPr>
-          <w:noProof/>
-        </w:rPr>
-        <w:fldChar w:fldCharType="end"/>
-      </w:r>
+      <w:fldSimple w:instr=" SEQ Schemat_blokowy \* ARABIC ">
+        <w:r>
+          <w:rPr>
+            <w:noProof/>
+          </w:rPr>
+          <w:t>2</w:t>
+        </w:r>
+      </w:fldSimple>
+      <w:bookmarkEnd w:id="39"/>
+      <w:r>
+        <w:t xml:space="preserve"> </w:t>
+      </w:r>
+      <w:bookmarkStart w:id="41" w:name="_Toc133780895"/>
+      <w:bookmarkStart w:id="42" w:name="_Toc134217325"/>
+      <w:bookmarkStart w:id="43" w:name="_Toc134217328"/>
+      <w:r>
+        <w:t>Transfer ogniw z tymczasowego do głównego łańcucha (opracowanie własne)</w:t>
+      </w:r>
+      <w:bookmarkEnd w:id="40"/>
+      <w:bookmarkEnd w:id="41"/>
       <w:bookmarkEnd w:id="42"/>
-      <w:r>
-        <w:t xml:space="preserve"> </w:t>
-      </w:r>
-      <w:bookmarkStart w:id="44" w:name="_Toc133780895"/>
-      <w:bookmarkStart w:id="45" w:name="_Toc134217325"/>
-      <w:bookmarkStart w:id="46" w:name="_Toc134217328"/>
-      <w:r>
-        <w:t>Transfer ogniw z tymczasowego do głównego łańcucha (opracowanie własne)</w:t>
-      </w:r>
       <w:bookmarkEnd w:id="43"/>
+    </w:p>
+    <w:p>
+      <w:pPr>
+        <w:pStyle w:val="Nagwek4"/>
+      </w:pPr>
+      <w:bookmarkStart w:id="44" w:name="_Ref133791121"/>
+      <w:bookmarkStart w:id="45" w:name="_Ref133791161"/>
+      <w:bookmarkStart w:id="46" w:name="_Ref133791183"/>
+      <w:bookmarkStart w:id="47" w:name="_Ref133791189"/>
+      <w:bookmarkStart w:id="48" w:name="_Ref133791192"/>
+      <w:bookmarkStart w:id="49" w:name="_Ref133791195"/>
+      <w:bookmarkStart w:id="50" w:name="_Ref133791214"/>
+      <w:bookmarkStart w:id="51" w:name="_Ref133791219"/>
+      <w:bookmarkStart w:id="52" w:name="_Toc134217298"/>
+      <w:r>
+        <w:t>Blokowanie</w:t>
+      </w:r>
       <w:bookmarkEnd w:id="44"/>
       <w:bookmarkEnd w:id="45"/>
       <w:bookmarkEnd w:id="46"/>
-    </w:p>
-    <w:p/>
-    <w:p/>
-    <w:p>
-      <w:pPr>
-        <w:pStyle w:val="Nagwek4"/>
-      </w:pPr>
-      <w:bookmarkStart w:id="47" w:name="_Ref133791121"/>
-      <w:bookmarkStart w:id="48" w:name="_Ref133791161"/>
-      <w:bookmarkStart w:id="49" w:name="_Ref133791183"/>
-      <w:bookmarkStart w:id="50" w:name="_Ref133791189"/>
-      <w:bookmarkStart w:id="51" w:name="_Ref133791192"/>
-      <w:bookmarkStart w:id="52" w:name="_Ref133791195"/>
-      <w:bookmarkStart w:id="53" w:name="_Ref133791214"/>
-      <w:bookmarkStart w:id="54" w:name="_Ref133791219"/>
-      <w:bookmarkStart w:id="55" w:name="_Toc134217298"/>
-      <w:r>
-        <w:lastRenderedPageBreak/>
-        <w:t>Blokowanie</w:t>
-      </w:r>
       <w:bookmarkEnd w:id="47"/>
       <w:bookmarkEnd w:id="48"/>
       <w:bookmarkEnd w:id="49"/>
       <w:bookmarkEnd w:id="50"/>
       <w:bookmarkEnd w:id="51"/>
       <w:bookmarkEnd w:id="52"/>
-      <w:bookmarkEnd w:id="53"/>
-      <w:bookmarkEnd w:id="54"/>
-      <w:bookmarkEnd w:id="55"/>
     </w:p>
     <w:p>
       <w:r>
@@ -7698,7 +7761,11 @@
         <w:t>fakt, że aplikacja jest zdecentralizowana, istnieje możliwość, że dwóch użytkowników stworzy nowe ogniwo w tym samym czasie.</w:t>
       </w:r>
       <w:r>
-        <w:t xml:space="preserve"> To tworzy zagrożenie dwóch różnych wersji łańcucha na przestrzeni sieci węzłów.</w:t>
+        <w:t xml:space="preserve"> To tworzy zagrożenie </w:t>
+      </w:r>
+      <w:r>
+        <w:lastRenderedPageBreak/>
+        <w:t>dwóch różnych wersji łańcucha na przestrzeni sieci węzłów.</w:t>
       </w:r>
       <w:r>
         <w:t xml:space="preserve"> </w:t>
@@ -7799,7 +7866,6 @@
         <w:rPr>
           <w:noProof/>
         </w:rPr>
-        <w:lastRenderedPageBreak/>
         <w:drawing>
           <wp:inline distT="0" distB="0" distL="0" distR="0" wp14:anchorId="255ABA7A" wp14:editId="24B09883">
             <wp:extent cx="5353050" cy="5162550"/>
@@ -7848,102 +7914,89 @@
         <w:pStyle w:val="Legenda"/>
         <w:jc w:val="center"/>
       </w:pPr>
-      <w:bookmarkStart w:id="56" w:name="_Ref133782178"/>
-      <w:bookmarkStart w:id="57" w:name="_Toc133775874"/>
+      <w:bookmarkStart w:id="53" w:name="_Ref133782178"/>
+      <w:bookmarkStart w:id="54" w:name="_Toc133775874"/>
       <w:r>
         <w:t xml:space="preserve">Schemat blokowy </w:t>
       </w:r>
-      <w:r>
-        <w:fldChar w:fldCharType="begin"/>
-      </w:r>
-      <w:r>
-        <w:instrText xml:space="preserve"> SEQ Schemat_blokowy \* ARABIC </w:instrText>
-      </w:r>
-      <w:r>
-        <w:fldChar w:fldCharType="separate"/>
-      </w:r>
-      <w:r>
-        <w:rPr>
-          <w:noProof/>
-        </w:rPr>
-        <w:t>3</w:t>
-      </w:r>
-      <w:r>
-        <w:rPr>
-          <w:noProof/>
-        </w:rPr>
-        <w:fldChar w:fldCharType="end"/>
-      </w:r>
+      <w:fldSimple w:instr=" SEQ Schemat_blokowy \* ARABIC ">
+        <w:r>
+          <w:rPr>
+            <w:noProof/>
+          </w:rPr>
+          <w:t>3</w:t>
+        </w:r>
+      </w:fldSimple>
+      <w:bookmarkEnd w:id="53"/>
+      <w:r>
+        <w:t xml:space="preserve"> </w:t>
+      </w:r>
+      <w:bookmarkStart w:id="55" w:name="_Toc133780893"/>
+      <w:bookmarkStart w:id="56" w:name="_Toc134217326"/>
+      <w:bookmarkStart w:id="57" w:name="_Toc134217329"/>
+      <w:r>
+        <w:t>Tworzenie nowego ogniwa w łańcuchu tymczasowym</w:t>
+      </w:r>
+      <w:r>
+        <w:t xml:space="preserve"> (opracowanie własne)</w:t>
+      </w:r>
+      <w:bookmarkEnd w:id="54"/>
+      <w:bookmarkEnd w:id="55"/>
       <w:bookmarkEnd w:id="56"/>
-      <w:r>
-        <w:t xml:space="preserve"> </w:t>
-      </w:r>
-      <w:bookmarkStart w:id="58" w:name="_Toc133780893"/>
-      <w:bookmarkStart w:id="59" w:name="_Toc134217326"/>
-      <w:bookmarkStart w:id="60" w:name="_Toc134217329"/>
-      <w:r>
-        <w:t>Tworzenie nowego ogniwa w łańcuchu tymczasowym</w:t>
-      </w:r>
-      <w:r>
-        <w:t xml:space="preserve"> (opracowanie własne)</w:t>
-      </w:r>
       <w:bookmarkEnd w:id="57"/>
+    </w:p>
+    <w:p>
+      <w:r>
+        <w:lastRenderedPageBreak/>
+        <w:t xml:space="preserve">Kiedy aplikacja otrzyma już wszystkie odpowiedzi, zliczane są wszystkie pozytywne, jeśli jest ich więcej to </w:t>
+      </w:r>
+      <w:r>
+        <w:t>blokada zostaje potwierdzona – lokalnie ogniwo zostaje włączone do głównego łańcucha, a do wszystkich węzłów zostaje wysłana prośba o zatwierdzenie blokady</w:t>
+      </w:r>
+      <w:r>
+        <w:t xml:space="preserve">. Wtedy wszystkie </w:t>
+      </w:r>
+      <w:r>
+        <w:t>węzły zewnętrzne powinny również wdrożyć ogniwo do głównego łańcucha.</w:t>
+      </w:r>
+    </w:p>
+    <w:p>
+      <w:r>
+        <w:t xml:space="preserve">W przypadku kiedy </w:t>
+      </w:r>
+      <w:r>
+        <w:t>ilość odpowiedzi negatywnych przeważa, to aplikacja wysyła do wszystkich węzłów</w:t>
+      </w:r>
+      <w:r>
+        <w:t xml:space="preserve">, które zwróciły </w:t>
+      </w:r>
+      <w:r>
+        <w:t xml:space="preserve">pozytywną odpowiedź prośbę o wycofanie blokady. Następnie, </w:t>
+      </w:r>
+      <w:r>
+        <w:t xml:space="preserve">lokalnie dochodzi do </w:t>
+      </w:r>
+      <w:r>
+        <w:t>aktualizacji ogniwa o identyfikator zaproponowany przez sieć oraz obliczenie nowego podpisu</w:t>
+      </w:r>
+      <w:r>
+        <w:t xml:space="preserve"> na podstawie zaktualizowanego ogniwa. Po tych operacjach aplikacja przystępuje do ponownej próby blokady.</w:t>
+      </w:r>
+    </w:p>
+    <w:p>
+      <w:r>
+        <w:t>Blokady nie są wieczne dopóki nie zostały potwierdzone. Aplikacja ma jedną minutę na potwierdzenie. Blokady mogą być potwierdzone jedynie przez aplikację, która o nią poprosiła. Wynika to z faktu, że obiekt blokady zawiera podpisany algorytmem RSA klucz, który pozwala na weryfikację w momencie potwierdzenia lub wycofania blokady.</w:t>
+      </w:r>
+    </w:p>
+    <w:p>
+      <w:pPr>
+        <w:pStyle w:val="Nagwek3"/>
+      </w:pPr>
+      <w:bookmarkStart w:id="58" w:name="_Toc134217299"/>
+      <w:r>
+        <w:t>Model</w:t>
+      </w:r>
       <w:bookmarkEnd w:id="58"/>
-      <w:bookmarkEnd w:id="59"/>
-      <w:bookmarkEnd w:id="60"/>
-    </w:p>
-    <w:p>
-      <w:r>
-        <w:t xml:space="preserve">Kiedy aplikacja otrzyma już wszystkie odpowiedzi, zliczane są wszystkie pozytywne, jeśli jest ich więcej to </w:t>
-      </w:r>
-      <w:r>
-        <w:t>blokada zostaje potwierdzona – lokalnie ogniwo zostaje włączone do głównego łańcucha, a do wszystkich węzłów zostaje wysłana prośba o zatwierdzenie blokady</w:t>
-      </w:r>
-      <w:r>
-        <w:t xml:space="preserve">. Wtedy wszystkie </w:t>
-      </w:r>
-      <w:r>
-        <w:t>węzły zewnętrzne powinny również wdrożyć ogniwo do głównego łańcucha.</w:t>
-      </w:r>
-    </w:p>
-    <w:p>
-      <w:r>
-        <w:t xml:space="preserve">W przypadku kiedy </w:t>
-      </w:r>
-      <w:r>
-        <w:t>ilość odpowiedzi negatywnych przeważa, to aplikacja wysyła do wszystkich węzłów</w:t>
-      </w:r>
-      <w:r>
-        <w:t xml:space="preserve">, które zwróciły </w:t>
-      </w:r>
-      <w:r>
-        <w:t xml:space="preserve">pozytywną odpowiedź prośbę o wycofanie blokady. Następnie, </w:t>
-      </w:r>
-      <w:r>
-        <w:t xml:space="preserve">lokalnie dochodzi do </w:t>
-      </w:r>
-      <w:r>
-        <w:t>aktualizacji ogniwa o identyfikator zaproponowany przez sieć oraz obliczenie nowego podpisu</w:t>
-      </w:r>
-      <w:r>
-        <w:t xml:space="preserve"> na podstawie zaktualizowanego ogniwa. Po tych operacjach aplikacja przystępuje do ponownej próby blokady.</w:t>
-      </w:r>
-    </w:p>
-    <w:p>
-      <w:r>
-        <w:lastRenderedPageBreak/>
-        <w:t>Blokady nie są wieczne dopóki nie zostały potwierdzone. Aplikacja ma jedną minutę na potwierdzenie. Blokady mogą być potwierdzone jedynie przez aplikację, która o nią poprosiła. Wynika to z faktu, że obiekt blokady zawiera podpisany algorytmem RSA klucz, który pozwala na weryfikację w momencie potwierdzenia lub wycofania blokady.</w:t>
-      </w:r>
-    </w:p>
-    <w:p>
-      <w:pPr>
-        <w:pStyle w:val="Nagwek3"/>
-      </w:pPr>
-      <w:bookmarkStart w:id="61" w:name="_Toc134217299"/>
-      <w:r>
-        <w:t>Model</w:t>
-      </w:r>
-      <w:bookmarkEnd w:id="61"/>
     </w:p>
     <w:p>
       <w:r>
@@ -8042,7 +8095,7 @@
         <w:pStyle w:val="Legenda"/>
         <w:jc w:val="center"/>
       </w:pPr>
-      <w:bookmarkStart w:id="62" w:name="_Toc133775794"/>
+      <w:bookmarkStart w:id="59" w:name="_Toc133775794"/>
       <w:r>
         <w:t xml:space="preserve">Diagram UML </w:t>
       </w:r>
@@ -8057,102 +8110,99 @@
       <w:r>
         <w:t xml:space="preserve"> </w:t>
       </w:r>
-      <w:bookmarkStart w:id="63" w:name="_Toc134217322"/>
+      <w:bookmarkStart w:id="60" w:name="_Toc134217322"/>
       <w:r>
         <w:t>Klasy modelu wykorzystywanego przez aplikację</w:t>
       </w:r>
       <w:r>
         <w:t xml:space="preserve"> (opracowanie własne)</w:t>
       </w:r>
+      <w:bookmarkEnd w:id="59"/>
+      <w:bookmarkEnd w:id="60"/>
+    </w:p>
+    <w:p>
+      <w:pPr>
+        <w:pStyle w:val="Nagwek2"/>
+      </w:pPr>
+      <w:bookmarkStart w:id="61" w:name="_Toc134217300"/>
+      <w:r>
+        <w:lastRenderedPageBreak/>
+        <w:t>Aplikacja</w:t>
+      </w:r>
+      <w:bookmarkEnd w:id="61"/>
+    </w:p>
+    <w:p>
+      <w:r>
+        <w:t xml:space="preserve">Część projektu </w:t>
+      </w:r>
+      <w:r>
+        <w:t xml:space="preserve">poświęcona interfejsowi użytkownika została nazwana Application. </w:t>
+      </w:r>
+      <w:r>
+        <w:t xml:space="preserve">Jest złożona z </w:t>
+      </w:r>
+      <w:r>
+        <w:t xml:space="preserve">aplikacji </w:t>
+      </w:r>
+      <w:r>
+        <w:t xml:space="preserve">webowej </w:t>
+      </w:r>
+      <w:r>
+        <w:t xml:space="preserve">napisanej w języku </w:t>
+      </w:r>
+      <w:proofErr w:type="spellStart"/>
+      <w:r>
+        <w:t>React</w:t>
+      </w:r>
+      <w:proofErr w:type="spellEnd"/>
+      <w:r>
+        <w:t>, który jest obsługiwany przez aplikację serwerową wykonaną w ASP .NET.</w:t>
+      </w:r>
+    </w:p>
+    <w:p>
+      <w:r>
+        <w:t>Komunikacja pomiędzy oboma elementami jest realizowana za pomocą SPA Proxy, które umożliwia działanie obu aplikacji na tym samym porcie</w:t>
+      </w:r>
+      <w:r>
+        <w:t xml:space="preserve">, a zapytania z części przeglądarkowej do serwerowej mogą zostać wykonane poprzez zdefiniowane punkty dostępowe. W tym przypadku jest to </w:t>
+      </w:r>
+      <w:r>
+        <w:t>ścieżka /</w:t>
+      </w:r>
+      <w:proofErr w:type="spellStart"/>
+      <w:r>
+        <w:t>api</w:t>
+      </w:r>
+      <w:proofErr w:type="spellEnd"/>
+      <w:r>
+        <w:t>.</w:t>
+      </w:r>
+    </w:p>
+    <w:p>
+      <w:r>
+        <w:t>Przy pierwszym uruchomieniu aplikacji generowan</w:t>
+      </w:r>
+      <w:r>
+        <w:t>e są klucze publiczny oraz prywatny dla algorytmu RSA.</w:t>
+      </w:r>
+      <w:r>
+        <w:t xml:space="preserve"> Posłużą one jako dane logowania dla użytkownika, który zostanie stworzony w następnych krokach.</w:t>
+      </w:r>
+    </w:p>
+    <w:p>
+      <w:r>
+        <w:t>Sama aplikacja ma na celu imitować działanie globalnie znanej aplikacji – Twitter. Pozwala zatem na stworzenie użytkownika o wybranej nazwie oraz wstawianie wpisów na tzw. ścianie. Wpisy, inaczej wiadomości są wyświetlane w kolejności od najnowszych do najstarszych.</w:t>
+      </w:r>
+    </w:p>
+    <w:p>
+      <w:pPr>
+        <w:pStyle w:val="Nagwek3"/>
+      </w:pPr>
+      <w:bookmarkStart w:id="62" w:name="_Toc134217301"/>
+      <w:r>
+        <w:t>Synchronizacja</w:t>
+      </w:r>
       <w:bookmarkEnd w:id="62"/>
-      <w:bookmarkEnd w:id="63"/>
-    </w:p>
-    <w:p>
-      <w:pPr>
-        <w:pStyle w:val="Nagwek2"/>
-      </w:pPr>
-      <w:bookmarkStart w:id="64" w:name="_Toc134217300"/>
-      <w:r>
-        <w:t>Aplikacja</w:t>
-      </w:r>
-      <w:bookmarkEnd w:id="64"/>
-    </w:p>
-    <w:p>
-      <w:r>
-        <w:t xml:space="preserve">Część projektu </w:t>
-      </w:r>
-      <w:r>
-        <w:t xml:space="preserve">poświęcona interfejsowi użytkownika została nazwana Application. </w:t>
-      </w:r>
-      <w:r>
-        <w:t xml:space="preserve">Jest złożona z </w:t>
-      </w:r>
-      <w:r>
-        <w:t xml:space="preserve">aplikacji </w:t>
-      </w:r>
-      <w:r>
-        <w:t xml:space="preserve">webowej </w:t>
-      </w:r>
-      <w:r>
-        <w:t xml:space="preserve">napisanej w języku </w:t>
-      </w:r>
-      <w:proofErr w:type="spellStart"/>
-      <w:r>
-        <w:t>React</w:t>
-      </w:r>
-      <w:proofErr w:type="spellEnd"/>
-      <w:r>
-        <w:t>, który jest obsługiwany przez aplikację serwerową wykonaną w ASP .NET.</w:t>
-      </w:r>
-    </w:p>
-    <w:p>
-      <w:r>
-        <w:t>Komunikacja pomiędzy oboma elementami jest realizowana za pomocą SPA Proxy, które umożliwia działanie obu aplikacji na tym samym porcie</w:t>
-      </w:r>
-      <w:r>
-        <w:t xml:space="preserve">, a zapytania z części przeglądarkowej do serwerowej mogą zostać wykonane poprzez zdefiniowane punkty dostępowe. W tym przypadku jest to </w:t>
-      </w:r>
-      <w:r>
-        <w:t>ścieżka /</w:t>
-      </w:r>
-      <w:proofErr w:type="spellStart"/>
-      <w:r>
-        <w:t>api</w:t>
-      </w:r>
-      <w:proofErr w:type="spellEnd"/>
-      <w:r>
-        <w:t>.</w:t>
-      </w:r>
-    </w:p>
-    <w:p>
-      <w:r>
-        <w:t>Przy pierwszym uruchomieniu aplikacji generowan</w:t>
-      </w:r>
-      <w:r>
-        <w:t>e są klucze publiczny oraz prywatny dla algorytmu RSA.</w:t>
-      </w:r>
-      <w:r>
-        <w:t xml:space="preserve"> Posłużą one jako dane logowania dla użytkownika, który zostanie stworzony w następnych krokach.</w:t>
-      </w:r>
-    </w:p>
-    <w:p>
-      <w:r>
-        <w:t xml:space="preserve">Sama aplikacja ma na celu imitować działanie globalnie znanej aplikacji – Twitter. Pozwala zatem na stworzenie użytkownika o wybranej nazwie oraz wstawianie </w:t>
-      </w:r>
-      <w:r>
-        <w:lastRenderedPageBreak/>
-        <w:t>wpisów na tzw. ścianie. Wpisy, inaczej wiadomości są wyświetlane w kolejności od najnowszych do najstarszych.</w:t>
-      </w:r>
-    </w:p>
-    <w:p>
-      <w:pPr>
-        <w:pStyle w:val="Nagwek3"/>
-      </w:pPr>
-      <w:bookmarkStart w:id="65" w:name="_Toc134217301"/>
-      <w:r>
-        <w:t>Synchronizacja</w:t>
-      </w:r>
-      <w:bookmarkEnd w:id="65"/>
     </w:p>
     <w:p>
       <w:r>
@@ -8209,11 +8259,11 @@
       <w:pPr>
         <w:pStyle w:val="Nagwek3"/>
       </w:pPr>
-      <w:bookmarkStart w:id="66" w:name="_Toc134217302"/>
+      <w:bookmarkStart w:id="63" w:name="_Toc134217302"/>
       <w:r>
         <w:t>Tworzenie użytkownika</w:t>
       </w:r>
-      <w:bookmarkEnd w:id="66"/>
+      <w:bookmarkEnd w:id="63"/>
     </w:p>
     <w:p>
       <w:r>
@@ -8297,14 +8347,14 @@
       <w:r>
         <w:t xml:space="preserve"> </w:t>
       </w:r>
-      <w:bookmarkStart w:id="67" w:name="_Toc134217331"/>
+      <w:bookmarkStart w:id="64" w:name="_Toc134217331"/>
       <w:r>
         <w:t>Formularz rejestracyjny</w:t>
       </w:r>
       <w:r>
         <w:t xml:space="preserve"> (opracowanie własne)</w:t>
       </w:r>
-      <w:bookmarkEnd w:id="67"/>
+      <w:bookmarkEnd w:id="64"/>
     </w:p>
     <w:p>
       <w:r>
@@ -8395,7 +8445,7 @@
       <w:r>
         <w:t xml:space="preserve"> </w:t>
       </w:r>
-      <w:bookmarkStart w:id="68" w:name="_Toc134217332"/>
+      <w:bookmarkStart w:id="65" w:name="_Toc134217332"/>
       <w:r>
         <w:t>Wynik p</w:t>
       </w:r>
@@ -8411,7 +8461,7 @@
       <w:r>
         <w:t xml:space="preserve"> (opracowanie własne)</w:t>
       </w:r>
-      <w:bookmarkEnd w:id="68"/>
+      <w:bookmarkEnd w:id="65"/>
     </w:p>
     <w:p>
       <w:pPr>
@@ -8478,7 +8528,7 @@
       <w:r>
         <w:t xml:space="preserve"> </w:t>
       </w:r>
-      <w:bookmarkStart w:id="69" w:name="_Toc134217333"/>
+      <w:bookmarkStart w:id="66" w:name="_Toc134217333"/>
       <w:r>
         <w:t>Wynik negatywnej weryfikacji dostępności nazwy użytkownika</w:t>
       </w:r>
@@ -8488,7 +8538,7 @@
       <w:r>
         <w:t>(opracowanie własne)</w:t>
       </w:r>
-      <w:bookmarkEnd w:id="69"/>
+      <w:bookmarkEnd w:id="66"/>
     </w:p>
     <w:p>
       <w:pPr>
@@ -8564,14 +8614,14 @@
       <w:r>
         <w:t xml:space="preserve"> </w:t>
       </w:r>
-      <w:bookmarkStart w:id="70" w:name="_Toc134217334"/>
+      <w:bookmarkStart w:id="67" w:name="_Toc134217334"/>
       <w:r>
         <w:t>Panel rejestracji - przetwarzanie żądania</w:t>
       </w:r>
       <w:r>
         <w:t xml:space="preserve"> (opracowanie własne)</w:t>
       </w:r>
-      <w:bookmarkEnd w:id="70"/>
+      <w:bookmarkEnd w:id="67"/>
     </w:p>
     <w:p>
       <w:r>
@@ -8585,11 +8635,11 @@
       <w:pPr>
         <w:pStyle w:val="Nagwek3"/>
       </w:pPr>
-      <w:bookmarkStart w:id="71" w:name="_Toc134217303"/>
+      <w:bookmarkStart w:id="68" w:name="_Toc134217303"/>
       <w:r>
         <w:t>Tworzenie postów</w:t>
       </w:r>
-      <w:bookmarkEnd w:id="71"/>
+      <w:bookmarkEnd w:id="68"/>
     </w:p>
     <w:p>
       <w:r>
@@ -8661,14 +8711,14 @@
       <w:r>
         <w:t xml:space="preserve"> </w:t>
       </w:r>
-      <w:bookmarkStart w:id="72" w:name="_Toc134217335"/>
+      <w:bookmarkStart w:id="69" w:name="_Toc134217335"/>
       <w:r>
         <w:t>Fo</w:t>
       </w:r>
       <w:r>
         <w:t>rmularz tworzenia nowej wiadomości (opracowanie własne)</w:t>
       </w:r>
-      <w:bookmarkEnd w:id="72"/>
+      <w:bookmarkEnd w:id="69"/>
     </w:p>
     <w:p>
       <w:r>
@@ -8743,7 +8793,7 @@
       <w:r>
         <w:t xml:space="preserve"> </w:t>
       </w:r>
-      <w:bookmarkStart w:id="73" w:name="_Toc134217336"/>
+      <w:bookmarkStart w:id="70" w:name="_Toc134217336"/>
       <w:r>
         <w:t>T</w:t>
       </w:r>
@@ -8759,7 +8809,7 @@
         </w:rPr>
         <w:t xml:space="preserve"> (opracowanie własne)</w:t>
       </w:r>
-      <w:bookmarkEnd w:id="73"/>
+      <w:bookmarkEnd w:id="70"/>
     </w:p>
     <w:p>
       <w:r>
@@ -8835,24 +8885,24 @@
       <w:r>
         <w:t xml:space="preserve"> </w:t>
       </w:r>
-      <w:bookmarkStart w:id="74" w:name="_Toc134217337"/>
+      <w:bookmarkStart w:id="71" w:name="_Toc134217337"/>
       <w:r>
         <w:t>S</w:t>
       </w:r>
       <w:r>
         <w:t>tworzona wiadomość (opracowanie własne)</w:t>
       </w:r>
-      <w:bookmarkEnd w:id="74"/>
+      <w:bookmarkEnd w:id="71"/>
     </w:p>
     <w:p>
       <w:pPr>
         <w:pStyle w:val="Nagwek3"/>
       </w:pPr>
-      <w:bookmarkStart w:id="75" w:name="_Toc134217304"/>
+      <w:bookmarkStart w:id="72" w:name="_Toc134217304"/>
       <w:r>
         <w:t>Format przechowywanych danych</w:t>
       </w:r>
-      <w:bookmarkEnd w:id="75"/>
+      <w:bookmarkEnd w:id="72"/>
     </w:p>
     <w:p>
       <w:r>
@@ -11208,22 +11258,22 @@
       <w:pPr>
         <w:pStyle w:val="Nagwek1"/>
       </w:pPr>
-      <w:bookmarkStart w:id="76" w:name="_Toc134217305"/>
+      <w:bookmarkStart w:id="73" w:name="_Toc134217305"/>
       <w:r>
         <w:lastRenderedPageBreak/>
         <w:t>Bezpieczeństwo danych</w:t>
       </w:r>
-      <w:bookmarkEnd w:id="76"/>
+      <w:bookmarkEnd w:id="73"/>
     </w:p>
     <w:p>
       <w:pPr>
         <w:pStyle w:val="Nagwek2"/>
       </w:pPr>
-      <w:bookmarkStart w:id="77" w:name="_Toc134217306"/>
+      <w:bookmarkStart w:id="74" w:name="_Toc134217306"/>
       <w:r>
         <w:t>Dane początkowe</w:t>
       </w:r>
-      <w:bookmarkEnd w:id="77"/>
+      <w:bookmarkEnd w:id="74"/>
     </w:p>
     <w:p>
       <w:r>
@@ -11301,14 +11351,14 @@
       <w:r>
         <w:t xml:space="preserve"> </w:t>
       </w:r>
-      <w:bookmarkStart w:id="78" w:name="_Toc134217338"/>
+      <w:bookmarkStart w:id="75" w:name="_Toc134217338"/>
       <w:r>
         <w:t>Fragment kodu - dane testowe</w:t>
       </w:r>
       <w:r>
         <w:t xml:space="preserve"> (opracowanie własne)</w:t>
       </w:r>
-      <w:bookmarkEnd w:id="78"/>
+      <w:bookmarkEnd w:id="75"/>
     </w:p>
     <w:p>
       <w:r>
@@ -11325,7 +11375,7 @@
       <w:pPr>
         <w:pStyle w:val="Nagwek2"/>
       </w:pPr>
-      <w:bookmarkStart w:id="79" w:name="_Toc134217307"/>
+      <w:bookmarkStart w:id="76" w:name="_Toc134217307"/>
       <w:r>
         <w:t>Test</w:t>
       </w:r>
@@ -11335,7 +11385,7 @@
       <w:r>
         <w:t>Usunięcie obiektu</w:t>
       </w:r>
-      <w:bookmarkEnd w:id="79"/>
+      <w:bookmarkEnd w:id="76"/>
     </w:p>
     <w:p>
       <w:r>
@@ -11531,20 +11581,20 @@
       <w:r>
         <w:t xml:space="preserve"> </w:t>
       </w:r>
-      <w:bookmarkStart w:id="80" w:name="_Toc134217339"/>
+      <w:bookmarkStart w:id="77" w:name="_Toc134217339"/>
       <w:r>
         <w:t>Wyniki testów na usunięcie ogniwa</w:t>
       </w:r>
       <w:r>
         <w:t xml:space="preserve"> (opracowanie własne)</w:t>
       </w:r>
-      <w:bookmarkEnd w:id="80"/>
+      <w:bookmarkEnd w:id="77"/>
     </w:p>
     <w:p>
       <w:pPr>
         <w:pStyle w:val="Nagwek2"/>
       </w:pPr>
-      <w:bookmarkStart w:id="81" w:name="_Toc134217308"/>
+      <w:bookmarkStart w:id="78" w:name="_Toc134217308"/>
       <w:r>
         <w:t>Test</w:t>
       </w:r>
@@ -11554,7 +11604,7 @@
       <w:r>
         <w:t>odyfikacja</w:t>
       </w:r>
-      <w:bookmarkEnd w:id="81"/>
+      <w:bookmarkEnd w:id="78"/>
     </w:p>
     <w:p>
       <w:r>
@@ -11768,64 +11818,64 @@
       <w:r>
         <w:t xml:space="preserve"> </w:t>
       </w:r>
-      <w:bookmarkStart w:id="82" w:name="_Toc134217340"/>
+      <w:bookmarkStart w:id="79" w:name="_Toc134217340"/>
       <w:r>
         <w:t>Wyniki testów na modyfikację ogniw łańcucha</w:t>
       </w:r>
       <w:r>
         <w:t xml:space="preserve"> (opracowanie własne)</w:t>
       </w:r>
+      <w:bookmarkEnd w:id="79"/>
+    </w:p>
+    <w:p>
+      <w:pPr>
+        <w:pStyle w:val="Nagwek1"/>
+      </w:pPr>
+      <w:bookmarkStart w:id="80" w:name="_Toc134217309"/>
+      <w:r>
+        <w:t>Bezpieczeństwo aplikacji</w:t>
+      </w:r>
+      <w:bookmarkEnd w:id="80"/>
+    </w:p>
+    <w:p>
+      <w:pPr>
+        <w:pStyle w:val="Nagwek2"/>
+      </w:pPr>
+      <w:bookmarkStart w:id="81" w:name="_Toc134217310"/>
+      <w:r>
+        <w:t>Dane</w:t>
+      </w:r>
+      <w:r>
+        <w:t xml:space="preserve"> początkowe</w:t>
+      </w:r>
+      <w:bookmarkEnd w:id="81"/>
+    </w:p>
+    <w:p>
+      <w:r>
+        <w:t>Do przeprowadzenia poniższych testów przygotowane zostały certyfikaty dla trzech użytkowników testowych. Dla każdego z nich został stworzony rekord w bazie danych. Wszystkie te rekordy zostały zablokowane a następnie potwierdzone korzystając z odpowiednich certyfikatów.</w:t>
+      </w:r>
+    </w:p>
+    <w:p>
+      <w:pPr>
+        <w:pStyle w:val="Nagwek2"/>
+      </w:pPr>
+      <w:bookmarkStart w:id="82" w:name="_Toc134217311"/>
+      <w:r>
+        <w:t xml:space="preserve">Test </w:t>
+      </w:r>
+      <w:r>
+        <w:t>–</w:t>
+      </w:r>
+      <w:r>
+        <w:t xml:space="preserve"> </w:t>
+      </w:r>
+      <w:r>
+        <w:t xml:space="preserve">Nieautoryzowane </w:t>
+      </w:r>
+      <w:r>
+        <w:t>odblokowanie</w:t>
+      </w:r>
       <w:bookmarkEnd w:id="82"/>
-    </w:p>
-    <w:p>
-      <w:pPr>
-        <w:pStyle w:val="Nagwek1"/>
-      </w:pPr>
-      <w:bookmarkStart w:id="83" w:name="_Toc134217309"/>
-      <w:r>
-        <w:t>Bezpieczeństwo aplikacji</w:t>
-      </w:r>
-      <w:bookmarkEnd w:id="83"/>
-    </w:p>
-    <w:p>
-      <w:pPr>
-        <w:pStyle w:val="Nagwek2"/>
-      </w:pPr>
-      <w:bookmarkStart w:id="84" w:name="_Toc134217310"/>
-      <w:r>
-        <w:t>Dane</w:t>
-      </w:r>
-      <w:r>
-        <w:t xml:space="preserve"> początkowe</w:t>
-      </w:r>
-      <w:bookmarkEnd w:id="84"/>
-    </w:p>
-    <w:p>
-      <w:r>
-        <w:t>Do przeprowadzenia poniższych testów przygotowane zostały certyfikaty dla trzech użytkowników testowych. Dla każdego z nich został stworzony rekord w bazie danych. Wszystkie te rekordy zostały zablokowane a następnie potwierdzone korzystając z odpowiednich certyfikatów.</w:t>
-      </w:r>
-    </w:p>
-    <w:p>
-      <w:pPr>
-        <w:pStyle w:val="Nagwek2"/>
-      </w:pPr>
-      <w:bookmarkStart w:id="85" w:name="_Toc134217311"/>
-      <w:r>
-        <w:t xml:space="preserve">Test </w:t>
-      </w:r>
-      <w:r>
-        <w:t>–</w:t>
-      </w:r>
-      <w:r>
-        <w:t xml:space="preserve"> </w:t>
-      </w:r>
-      <w:r>
-        <w:t xml:space="preserve">Nieautoryzowane </w:t>
-      </w:r>
-      <w:r>
-        <w:t>odblokowanie</w:t>
-      </w:r>
-      <w:bookmarkEnd w:id="85"/>
     </w:p>
     <w:p>
       <w:r>
@@ -11956,21 +12006,21 @@
       <w:r>
         <w:t xml:space="preserve"> </w:t>
       </w:r>
-      <w:bookmarkStart w:id="86" w:name="_Toc134217341"/>
+      <w:bookmarkStart w:id="83" w:name="_Toc134217341"/>
       <w:r>
         <w:t>Wynik testu na nieupoważnioną próbę odblokowania ogniwa (opracowanie własne)</w:t>
       </w:r>
-      <w:bookmarkEnd w:id="86"/>
+      <w:bookmarkEnd w:id="83"/>
     </w:p>
     <w:p>
       <w:pPr>
         <w:pStyle w:val="Nagwek2"/>
       </w:pPr>
-      <w:bookmarkStart w:id="87" w:name="_Toc134217312"/>
+      <w:bookmarkStart w:id="84" w:name="_Toc134217312"/>
       <w:r>
         <w:t>Test – Nieautoryzowane potwierdzenie</w:t>
       </w:r>
-      <w:bookmarkEnd w:id="87"/>
+      <w:bookmarkEnd w:id="84"/>
     </w:p>
     <w:p>
       <w:r>
@@ -12045,11 +12095,11 @@
       <w:r>
         <w:t xml:space="preserve"> </w:t>
       </w:r>
-      <w:bookmarkStart w:id="88" w:name="_Toc134217342"/>
+      <w:bookmarkStart w:id="85" w:name="_Toc134217342"/>
       <w:r>
         <w:t>Wynik przeprowadzonego testu na nieupoważnioną próbę potwierdzenia ogniwa</w:t>
       </w:r>
-      <w:bookmarkEnd w:id="88"/>
+      <w:bookmarkEnd w:id="85"/>
     </w:p>
     <w:p>
       <w:r>
@@ -12138,22 +12188,40 @@
       <w:pPr>
         <w:pStyle w:val="Nagwek1"/>
       </w:pPr>
-      <w:bookmarkStart w:id="89" w:name="_Toc134217313"/>
+      <w:r>
+        <w:lastRenderedPageBreak/>
+        <w:t>Podsumowanie</w:t>
+      </w:r>
+    </w:p>
+    <w:p>
+      <w:pPr>
+        <w:spacing w:line="259" w:lineRule="auto"/>
+        <w:ind w:left="0"/>
+      </w:pPr>
+      <w:r>
+        <w:br w:type="page"/>
+      </w:r>
+    </w:p>
+    <w:p>
+      <w:pPr>
+        <w:pStyle w:val="Nagwek1"/>
+      </w:pPr>
+      <w:bookmarkStart w:id="86" w:name="_Toc134217313"/>
       <w:r>
         <w:lastRenderedPageBreak/>
         <w:t>Spis obrazków</w:t>
       </w:r>
-      <w:bookmarkEnd w:id="89"/>
+      <w:bookmarkEnd w:id="86"/>
     </w:p>
     <w:p>
       <w:pPr>
         <w:pStyle w:val="Nagwek2"/>
       </w:pPr>
-      <w:bookmarkStart w:id="90" w:name="_Toc134217314"/>
+      <w:bookmarkStart w:id="87" w:name="_Toc134217314"/>
       <w:r>
         <w:t>Diagramy UML</w:t>
       </w:r>
-      <w:bookmarkEnd w:id="90"/>
+      <w:bookmarkEnd w:id="87"/>
     </w:p>
     <w:p>
       <w:pPr>
@@ -12390,11 +12458,11 @@
       <w:r>
         <w:fldChar w:fldCharType="end"/>
       </w:r>
-      <w:bookmarkStart w:id="91" w:name="_Toc134217315"/>
+      <w:bookmarkStart w:id="88" w:name="_Toc134217315"/>
       <w:r>
         <w:t>Rysunki</w:t>
       </w:r>
-      <w:bookmarkEnd w:id="91"/>
+      <w:bookmarkEnd w:id="88"/>
     </w:p>
     <w:p>
       <w:pPr>
@@ -12497,8 +12565,8 @@
       <w:r>
         <w:fldChar w:fldCharType="separate"/>
       </w:r>
-      <w:bookmarkStart w:id="92" w:name="_Toc134217316"/>
-      <w:bookmarkEnd w:id="92"/>
+      <w:bookmarkStart w:id="89" w:name="_Toc134217316"/>
+      <w:bookmarkEnd w:id="89"/>
     </w:p>
     <w:p>
       <w:pPr>
@@ -12729,11 +12797,11 @@
       <w:r>
         <w:fldChar w:fldCharType="end"/>
       </w:r>
-      <w:bookmarkStart w:id="93" w:name="_Toc134217317"/>
+      <w:bookmarkStart w:id="90" w:name="_Toc134217317"/>
       <w:r>
         <w:t>Schematy blokowe</w:t>
       </w:r>
-      <w:bookmarkEnd w:id="93"/>
+      <w:bookmarkEnd w:id="90"/>
       <w:r>
         <w:fldChar w:fldCharType="begin"/>
       </w:r>
@@ -12970,11 +13038,11 @@
       <w:r>
         <w:fldChar w:fldCharType="end"/>
       </w:r>
-      <w:bookmarkStart w:id="94" w:name="_Toc134217318"/>
+      <w:bookmarkStart w:id="91" w:name="_Toc134217318"/>
       <w:r>
         <w:t>Zrzuty ekranu</w:t>
       </w:r>
-      <w:bookmarkEnd w:id="94"/>
+      <w:bookmarkEnd w:id="91"/>
     </w:p>
     <w:p>
       <w:pPr>
@@ -13945,7 +14013,7 @@
         <w:br w:type="page"/>
       </w:r>
     </w:p>
-    <w:bookmarkStart w:id="95" w:name="_Toc134217319" w:displacedByCustomXml="next"/>
+    <w:bookmarkStart w:id="92" w:name="_Toc134217319" w:displacedByCustomXml="next"/>
     <w:sdt>
       <w:sdtPr>
         <w:rPr>
@@ -13966,7 +14034,7 @@
           <w:r>
             <w:t>Bibliografia</w:t>
           </w:r>
-          <w:bookmarkEnd w:id="95"/>
+          <w:bookmarkEnd w:id="92"/>
         </w:p>
         <w:sdt>
           <w:sdtPr>
@@ -16803,7 +16871,7 @@
     <b:Year>2016</b:Year>
     <b:Month>Kwiecień</b:Month>
     <b:Day>29</b:Day>
-    <b:RefOrder>12</b:RefOrder>
+    <b:RefOrder>14</b:RefOrder>
   </b:Source>
   <b:Source>
     <b:Tag>STA21</b:Tag>
@@ -16850,7 +16918,7 @@
     <b:MonthAccessed>Kwietnia</b:MonthAccessed>
     <b:DayAccessed>30</b:DayAccessed>
     <b:URL>https://rmi.org/cryptocurrencys-energy-consumption-problem/</b:URL>
-    <b:RefOrder>2</b:RefOrder>
+    <b:RefOrder>3</b:RefOrder>
   </b:Source>
   <b:Source>
     <b:Tag>Mic</b:Tag>
@@ -16864,7 +16932,7 @@
     <b:Title>Co to jest .NET? Wprowadzenie i omówienie</b:Title>
     <b:InternetSiteTitle>Microsoft | Learn</b:InternetSiteTitle>
     <b:URL>https://learn.microsoft.com/pl-pl/dotnet/core/introduction</b:URL>
-    <b:RefOrder>6</b:RefOrder>
+    <b:RefOrder>8</b:RefOrder>
   </b:Source>
   <b:Source>
     <b:Tag>Lit</b:Tag>
@@ -16878,7 +16946,7 @@
     <b:Title>Getting Started</b:Title>
     <b:InternetSiteTitle>LiteDB</b:InternetSiteTitle>
     <b:URL>https://www.litedb.org/docs/getting-started/</b:URL>
-    <b:RefOrder>7</b:RefOrder>
+    <b:RefOrder>9</b:RefOrder>
   </b:Source>
   <b:Source>
     <b:Tag>SQL</b:Tag>
@@ -16892,7 +16960,7 @@
     <b:Title>Home</b:Title>
     <b:InternetSiteTitle>SQLite</b:InternetSiteTitle>
     <b:URL>https://sqlite.org/index.html</b:URL>
-    <b:RefOrder>13</b:RefOrder>
+    <b:RefOrder>15</b:RefOrder>
   </b:Source>
   <b:Source>
     <b:Tag>Fac</b:Tag>
@@ -16906,7 +16974,7 @@
     <b:Title>Home</b:Title>
     <b:InternetSiteTitle>React</b:InternetSiteTitle>
     <b:URL>https://react.dev/</b:URL>
-    <b:RefOrder>11</b:RefOrder>
+    <b:RefOrder>13</b:RefOrder>
   </b:Source>
   <b:Source>
     <b:Tag>Abo</b:Tag>
@@ -16920,7 +16988,7 @@
         <b:Corporate>SmartBear</b:Corporate>
       </b:Author>
     </b:Author>
-    <b:RefOrder>10</b:RefOrder>
+    <b:RefOrder>12</b:RefOrder>
   </b:Source>
   <b:Source>
     <b:Tag>Doc</b:Tag>
@@ -16933,7 +17001,7 @@
         <b:Corporate>Hangfire</b:Corporate>
       </b:Author>
     </b:Author>
-    <b:RefOrder>8</b:RefOrder>
+    <b:RefOrder>10</b:RefOrder>
   </b:Source>
   <b:Source>
     <b:Tag>Hom</b:Tag>
@@ -16946,7 +17014,7 @@
         <b:Corporate>Serilog</b:Corporate>
       </b:Author>
     </b:Author>
-    <b:RefOrder>9</b:RefOrder>
+    <b:RefOrder>11</b:RefOrder>
   </b:Source>
   <b:Source>
     <b:Tag>SHA</b:Tag>
@@ -16955,7 +17023,7 @@
     <b:Title>SHA-1</b:Title>
     <b:InternetSiteTitle>Wikipedia</b:InternetSiteTitle>
     <b:URL>https://pl.wikipedia.org/wiki/SHA-1</b:URL>
-    <b:RefOrder>3</b:RefOrder>
+    <b:RefOrder>5</b:RefOrder>
   </b:Source>
   <b:Source>
     <b:Tag>Mul</b:Tag>
@@ -16964,7 +17032,7 @@
     <b:Title>Multicast DNS</b:Title>
     <b:InternetSiteTitle>Wikipedia</b:InternetSiteTitle>
     <b:URL>https://en.wikipedia.org/wiki/Multicast_DNS</b:URL>
-    <b:RefOrder>5</b:RefOrder>
+    <b:RefOrder>7</b:RefOrder>
   </b:Source>
   <b:Source>
     <b:Tag>Zer</b:Tag>
@@ -16973,13 +17041,52 @@
     <b:Title>Zero-configuration networking</b:Title>
     <b:InternetSiteTitle>Wikipedia</b:InternetSiteTitle>
     <b:URL>https://en.wikipedia.org/wiki/Zero-configuration_networking#DNS-SD</b:URL>
+    <b:RefOrder>6</b:RefOrder>
+  </b:Source>
+  <b:Source>
+    <b:Tag>Nik</b:Tag>
+    <b:SourceType>InternetSite</b:SourceType>
+    <b:Guid>{30C74FF6-B8F6-43A5-947B-A4895405CA07}</b:Guid>
+    <b:Author>
+      <b:Author>
+        <b:NameList>
+          <b:Person>
+            <b:Last>Nikita Tambe</b:Last>
+            <b:First>Aashika</b:First>
+            <b:Middle>Jain</b:Middle>
+          </b:Person>
+        </b:NameList>
+      </b:Author>
+    </b:Author>
+    <b:Title>Advantages and Disadvantages of Cryptocurrency in 2023</b:Title>
+    <b:InternetSiteTitle>Forbes</b:InternetSiteTitle>
+    <b:URL>https://www.forbes.com/advisor/in/investing/cryptocurrency/advantages-of-cryptocurrency/</b:URL>
+    <b:RefOrder>2</b:RefOrder>
+  </b:Source>
+  <b:Source>
+    <b:Tag>Jac</b:Tag>
+    <b:SourceType>InternetSite</b:SourceType>
+    <b:Guid>{183E4996-A737-4417-AB94-A02E410A1720}</b:Guid>
+    <b:Author>
+      <b:Author>
+        <b:NameList>
+          <b:Person>
+            <b:Last>Shepherd</b:Last>
+            <b:First>Jack</b:First>
+          </b:Person>
+        </b:NameList>
+      </b:Author>
+    </b:Author>
+    <b:Title>22 Essential Twitter Statistics You Need to Know in 2023</b:Title>
+    <b:InternetSiteTitle>Social Shepherd</b:InternetSiteTitle>
+    <b:URL>https://thesocialshepherd.com/blog/twitter-statistics</b:URL>
     <b:RefOrder>4</b:RefOrder>
   </b:Source>
 </b:Sources>
 </file>
 
 <file path=customXml/itemProps1.xml><?xml version="1.0" encoding="utf-8"?>
-<ds:datastoreItem xmlns:ds="http://schemas.openxmlformats.org/officeDocument/2006/customXml" ds:itemID="{AAC837FD-7ACA-40CF-BFB2-7C8ABE0E205B}">
+<ds:datastoreItem xmlns:ds="http://schemas.openxmlformats.org/officeDocument/2006/customXml" ds:itemID="{B33CE776-9754-490B-B52B-09DCD5F4FF2E}">
   <ds:schemaRefs>
     <ds:schemaRef ds:uri="http://schemas.openxmlformats.org/officeDocument/2006/bibliography"/>
   </ds:schemaRefs>

</xml_diff>